<commit_message>
Added trade value description of the second graph and fixed some documentation sentences
</commit_message>
<xml_diff>
--- a/www/assets/docs/data-visualization-project-documentation.docx
+++ b/www/assets/docs/data-visualization-project-documentation.docx
@@ -54,7 +54,13 @@
     <w:sdt>
       <w:sdtPr>
         <w:rPr>
-          <w:lang w:val="it-IT"/>
+          <w:rFonts w:asciiTheme="minorHAnsi" w:eastAsiaTheme="minorHAnsi" w:hAnsiTheme="minorHAnsi" w:cstheme="minorBidi"/>
+          <w:color w:val="auto"/>
+          <w:kern w:val="2"/>
+          <w:sz w:val="22"/>
+          <w:szCs w:val="22"/>
+          <w:lang w:val="it-IT" w:eastAsia="en-US"/>
+          <w14:ligatures w14:val="standardContextual"/>
         </w:rPr>
         <w:id w:val="-839840873"/>
         <w:docPartObj>
@@ -64,15 +70,8 @@
       </w:sdtPr>
       <w:sdtEndPr>
         <w:rPr>
-          <w:rFonts w:asciiTheme="minorHAnsi" w:eastAsiaTheme="minorHAnsi" w:hAnsiTheme="minorHAnsi" w:cstheme="minorBidi"/>
           <w:b/>
           <w:bCs/>
-          <w:color w:val="auto"/>
-          <w:kern w:val="2"/>
-          <w:sz w:val="22"/>
-          <w:szCs w:val="22"/>
-          <w:lang w:eastAsia="en-US"/>
-          <w14:ligatures w14:val="standardContextual"/>
         </w:rPr>
       </w:sdtEndPr>
       <w:sdtContent>
@@ -192,7 +191,13 @@
     <w:p/>
     <w:p>
       <w:r>
-        <w:t xml:space="preserve">The all project is available </w:t>
+        <w:t xml:space="preserve">The </w:t>
+      </w:r>
+      <w:r>
+        <w:t>whole</w:t>
+      </w:r>
+      <w:r>
+        <w:t xml:space="preserve"> project is available </w:t>
       </w:r>
       <w:r>
         <w:t>on</w:t>
@@ -244,16 +249,58 @@
     </w:p>
     <w:p>
       <w:r>
-        <w:t>The project focuses on international trading and the effects of the globalization.</w:t>
-      </w:r>
-      <w:r>
-        <w:t xml:space="preserve"> We showed the values that the international trade generate globally every year and we identified the major actors. </w:t>
-      </w:r>
-      <w:r>
-        <w:t>Then the research focuses on energy production that is currently one of the goods that major impacts or modern lifestyles.</w:t>
-      </w:r>
-      <w:r>
-        <w:t xml:space="preserve"> The work is presented in a form of a web page that enables a more deep explorations of the data thanks to the </w:t>
+        <w:t>The project focuses on international trading and the effects of</w:t>
+      </w:r>
+      <w:r>
+        <w:t xml:space="preserve"> </w:t>
+      </w:r>
+      <w:r>
+        <w:t>globalization.</w:t>
+      </w:r>
+      <w:r>
+        <w:t xml:space="preserve"> We showed the values that international trade generate globally every year and we identified the major actors. </w:t>
+      </w:r>
+      <w:r>
+        <w:t>Then the research focuses on energy production</w:t>
+      </w:r>
+      <w:r>
+        <w:t>,</w:t>
+      </w:r>
+      <w:r>
+        <w:t xml:space="preserve"> that is currently one of the goods that major</w:t>
+      </w:r>
+      <w:r>
+        <w:t>ly</w:t>
+      </w:r>
+      <w:r>
+        <w:t xml:space="preserve"> impacts o</w:t>
+      </w:r>
+      <w:r>
+        <w:t>u</w:t>
+      </w:r>
+      <w:r>
+        <w:t>r modern lifestyles.</w:t>
+      </w:r>
+      <w:r>
+        <w:t xml:space="preserve"> The work is presented in a form of a web page that enables a deep</w:t>
+      </w:r>
+      <w:r>
+        <w:t>er</w:t>
+      </w:r>
+      <w:r>
+        <w:t xml:space="preserve"> exploration o</w:t>
+      </w:r>
+      <w:r>
+        <w:t>f</w:t>
+      </w:r>
+      <w:r>
+        <w:t xml:space="preserve"> the data</w:t>
+      </w:r>
+      <w:r>
+        <w:t>,</w:t>
+      </w:r>
+      <w:r>
+        <w:t xml:space="preserve"> thanks to </w:t>
       </w:r>
       <w:r>
         <w:t>interactable visualizations as well as a narrative explanation given by the analysis of the graphs.</w:t>
@@ -275,16 +322,40 @@
         <w:t>products that come from every side of the world.</w:t>
       </w:r>
       <w:r>
-        <w:t xml:space="preserve"> Nowadays the trading with foreign countries is essential for the well being of our economies. </w:t>
-      </w:r>
-      <w:r>
-        <w:t>In the past markets were more restricted and isolated by geographic and political matters.</w:t>
+        <w:t xml:space="preserve"> Nowadays the trading with foreign countries is essential for the </w:t>
+      </w:r>
+      <w:r>
+        <w:t>well-being</w:t>
+      </w:r>
+      <w:r>
+        <w:t xml:space="preserve"> of our economies. </w:t>
+      </w:r>
+      <w:r>
+        <w:t>In the past</w:t>
+      </w:r>
+      <w:r>
+        <w:t>,</w:t>
+      </w:r>
+      <w:r>
+        <w:t xml:space="preserve"> markets were more restricted and isolated by geographic and political matters.</w:t>
       </w:r>
       <w:r>
         <w:t xml:space="preserve"> </w:t>
       </w:r>
       <w:r>
-        <w:t>The transport of goods required also longer times and the technology was limited. With the coming of steam powered machines,</w:t>
+        <w:t xml:space="preserve">The transport of goods required longer times and the technology was </w:t>
+      </w:r>
+      <w:r>
+        <w:t xml:space="preserve">very </w:t>
+      </w:r>
+      <w:r>
+        <w:t xml:space="preserve">limited. With the </w:t>
+      </w:r>
+      <w:r>
+        <w:t>rise</w:t>
+      </w:r>
+      <w:r>
+        <w:t xml:space="preserve"> of steam powered machines,</w:t>
       </w:r>
       <w:r>
         <w:t xml:space="preserve"> </w:t>
@@ -296,26 +367,70 @@
         <w:t xml:space="preserve"> </w:t>
       </w:r>
       <w:r>
-        <w:t>The high production enabled countries to offer more goods to external markets. As a result new connections were created and the concept of globalisation was born.</w:t>
+        <w:t>The high production enabled countries to offer more goods to</w:t>
+      </w:r>
+      <w:r>
+        <w:t xml:space="preserve"> the</w:t>
+      </w:r>
+      <w:r>
+        <w:t xml:space="preserve"> external markets</w:t>
+      </w:r>
+      <w:r>
+        <w:t>, and</w:t>
       </w:r>
       <w:r>
         <w:t xml:space="preserve"> </w:t>
       </w:r>
       <w:r>
+        <w:t>a</w:t>
+      </w:r>
+      <w:r>
+        <w:t xml:space="preserve">s a result new connections were </w:t>
+      </w:r>
+      <w:r>
+        <w:t>created,</w:t>
+      </w:r>
+      <w:r>
+        <w:t xml:space="preserve"> and the concept of globalisation was born.</w:t>
+      </w:r>
+      <w:r>
+        <w:t xml:space="preserve"> </w:t>
+      </w:r>
+      <w:r>
         <w:t>In recent times (2023) with the return of the war in Europe, the fragility of our interconnected</w:t>
       </w:r>
       <w:r>
         <w:t xml:space="preserve"> globe</w:t>
       </w:r>
       <w:r>
-        <w:t xml:space="preserve"> showed to us. </w:t>
+        <w:t xml:space="preserve"> </w:t>
+      </w:r>
+      <w:r>
+        <w:t>was shown to us</w:t>
+      </w:r>
+      <w:r>
+        <w:t xml:space="preserve">. </w:t>
       </w:r>
       <w:r>
         <w:rPr>
           <w:i/>
           <w:iCs/>
         </w:rPr>
-        <w:t xml:space="preserve">Due to the war Ukraine, a leading grain exporter, has seen a dramatic drop in its exports. This has resulted in major food security concerns for millions of people around the world. </w:t>
+        <w:t>Due to the war</w:t>
+      </w:r>
+      <w:r>
+        <w:rPr>
+          <w:i/>
+          <w:iCs/>
+        </w:rPr>
+        <w:t xml:space="preserve"> in</w:t>
+      </w:r>
+      <w:r>
+        <w:rPr>
+          <w:i/>
+          <w:iCs/>
+        </w:rPr>
+        <w:t xml:space="preserve"> Ukraine, a leading grain exporter, has seen a dramatic drop in its exports. This has resulted in major food security concerns for millions of people around the world. </w:t>
       </w:r>
       <w:r>
         <w:rPr>
@@ -333,10 +448,46 @@
         <w:footnoteReference w:id="1"/>
       </w:r>
       <w:r>
-        <w:t xml:space="preserve"> The aim of this project is to analyse how countries in this world depend on each other’s and look a the impact that can have on our daily lives. In order to do so we will take data and create visualizations that will enable the reader to get a bigger picture about the topic. Then with more precise representations we will </w:t>
-      </w:r>
-      <w:r>
-        <w:t>get in a deeper analysis about the production of energy. The results of the projects will be shared to advertise the consequences of globalisation in a simple, clear and intuitable way, dedicated to European consumers.</w:t>
+        <w:t xml:space="preserve"> The aim of this project is to analyse how countries in this world depend on each other’s and look a</w:t>
+      </w:r>
+      <w:r>
+        <w:t>t</w:t>
+      </w:r>
+      <w:r>
+        <w:t xml:space="preserve"> the impact that</w:t>
+      </w:r>
+      <w:r>
+        <w:t xml:space="preserve"> this</w:t>
+      </w:r>
+      <w:r>
+        <w:t xml:space="preserve"> can have on our daily lives. </w:t>
+      </w:r>
+      <w:r>
+        <w:t>To</w:t>
+      </w:r>
+      <w:r>
+        <w:t xml:space="preserve"> do so we will take data and create visualizations that will enable the reader to get a bigger picture about the topic. Then with more precise representations we will </w:t>
+      </w:r>
+      <w:r>
+        <w:t>get in a deeper analysis about the production of energy</w:t>
+      </w:r>
+      <w:r>
+        <w:t>, what truly powers our daily lives</w:t>
+      </w:r>
+      <w:r>
+        <w:t xml:space="preserve">. The results of the projects will be shared to advertise the consequences of globalisation in a simple, </w:t>
+      </w:r>
+      <w:r>
+        <w:t>clear,</w:t>
+      </w:r>
+      <w:r>
+        <w:t xml:space="preserve"> and intuit</w:t>
+      </w:r>
+      <w:r>
+        <w:t>ive</w:t>
+      </w:r>
+      <w:r>
+        <w:t xml:space="preserve"> way, dedicated to European consumers.</w:t>
       </w:r>
     </w:p>
     <w:sectPr>

</xml_diff>